<commit_message>
Uploaded completed draft of system manual
</commit_message>
<xml_diff>
--- a/SystemManual24-25_EM_20415081.docx
+++ b/SystemManual24-25_EM_20415081.docx
@@ -39,11 +39,6 @@
       </w:r>
     </w:p>
     <w:p>
-      <w:pPr>
-        <w:rPr>
-          <w:szCs w:val="22"/>
-        </w:rPr>
-      </w:pPr>
       <w:r>
         <w:t>(Maximum 1 page)</w:t>
       </w:r>
@@ -58,75 +53,447 @@
         <w:rPr>
           <w:szCs w:val="22"/>
         </w:rPr>
-        <w:t>The ultimate goal of the project is to develop a piece of software to enable a writing robot to “draw out” text from a file. The software will read in font data from a file named ‘SingleStrokeFont.txt’, read in the text to be drawn from another file named ‘TextData.txt, and define the hight of the output text via user input. The software will generate and send G-Code commands to the Arduino via a virtual RS232 Comms serial port. This provides instructions to the robotic arm how to raise, lower, and move the arm to specified X,Y locations in order to construct the text.</w:t>
-      </w:r>
-    </w:p>
-    <w:p>
-      <w:pPr>
-        <w:rPr>
-          <w:szCs w:val="22"/>
-        </w:rPr>
-      </w:pPr>
-      <w:r>
-        <w:rPr>
-          <w:szCs w:val="22"/>
-        </w:rPr>
-        <w:t xml:space="preserve">The software must be capable of processing text of any length, therefor utilisation of dynamic allocation of memory will be critical. It must write between a maximum writing width of a 100mm, without any breaks in the words “drawn”. The height of the text must be defined by user input but remain between 4-10mm. The software must scale the output text by a factor equal to the desired height/18 due to the 18 units in the font file. </w:t>
-      </w:r>
-    </w:p>
-    <w:p>
-      <w:pPr>
-        <w:rPr>
-          <w:szCs w:val="22"/>
-        </w:rPr>
-      </w:pPr>
-      <w:r>
-        <w:rPr>
-          <w:szCs w:val="22"/>
-        </w:rPr>
-        <w:t>The software should be developed with git for version control, there should be an initial commit consisting of the skeleton code. Further files generated throughout the development process, both code and documentation, must be committed to the repository.</w:t>
-      </w:r>
-    </w:p>
-    <w:p>
-      <w:pPr>
-        <w:rPr>
-          <w:szCs w:val="22"/>
-        </w:rPr>
-      </w:pPr>
-      <w:r>
-        <w:rPr>
-          <w:szCs w:val="22"/>
-        </w:rPr>
-        <w:t>The software will read in font data from a file named ‘SingleStrokeFront.txt’. Receive a user input for the text height and validate the input, ensuring it is within the specified range. The text to be drawn will be read from the text file. Each word in the text file must be read, processed and output to the writing robot prior to the reading of the next.</w:t>
-      </w:r>
-    </w:p>
-    <w:p>
-      <w:pPr>
-        <w:rPr>
-          <w:szCs w:val="22"/>
-        </w:rPr>
-      </w:pPr>
-      <w:r>
-        <w:rPr>
-          <w:szCs w:val="22"/>
-        </w:rPr>
-        <w:t>The program will run on a standard computer and will interface with an Arduino to communicate with an X,Y plotter drawing robot.</w:t>
+        <w:t xml:space="preserve">This C script is designed to control a writing robot, allowing it to "draw out" text from a file. The program reads font data from a file SingleStrokeFont.txt, processes text input from another </w:t>
+      </w:r>
+      <w:r>
+        <w:rPr>
+          <w:szCs w:val="22"/>
+        </w:rPr>
+        <w:t xml:space="preserve">text </w:t>
+      </w:r>
+      <w:proofErr w:type="gramStart"/>
+      <w:r>
+        <w:rPr>
+          <w:szCs w:val="22"/>
+        </w:rPr>
+        <w:t xml:space="preserve">file </w:t>
+      </w:r>
+      <w:r>
+        <w:rPr>
+          <w:szCs w:val="22"/>
+        </w:rPr>
+        <w:t>, and</w:t>
+      </w:r>
+      <w:proofErr w:type="gramEnd"/>
+      <w:r>
+        <w:rPr>
+          <w:szCs w:val="22"/>
+        </w:rPr>
+        <w:t xml:space="preserve"> generates G-Code commands to control the robotic arm via an Arduino using a virtual RS232 serial port. </w:t>
+      </w:r>
+    </w:p>
+    <w:p>
+      <w:pPr>
+        <w:rPr>
+          <w:szCs w:val="22"/>
+        </w:rPr>
+      </w:pPr>
+      <w:r>
+        <w:rPr>
+          <w:szCs w:val="22"/>
+        </w:rPr>
+        <w:t>Upon</w:t>
+      </w:r>
+      <w:r>
+        <w:rPr>
+          <w:szCs w:val="22"/>
+        </w:rPr>
+        <w:t xml:space="preserve"> initialisation, key functions are declared as well as the structure </w:t>
+      </w:r>
+      <w:proofErr w:type="spellStart"/>
+      <w:r>
+        <w:rPr>
+          <w:szCs w:val="22"/>
+        </w:rPr>
+        <w:t>CharacterData</w:t>
+      </w:r>
+      <w:proofErr w:type="spellEnd"/>
+      <w:r>
+        <w:rPr>
+          <w:szCs w:val="22"/>
+        </w:rPr>
+        <w:t xml:space="preserve">. This structure holds the ASCII codes, the number of strokes required to draw each character and the corresponding stroke data. Within the main function the names of text and font file are </w:t>
+      </w:r>
+      <w:proofErr w:type="gramStart"/>
+      <w:r>
+        <w:rPr>
+          <w:szCs w:val="22"/>
+        </w:rPr>
+        <w:t>defined, and</w:t>
+      </w:r>
+      <w:proofErr w:type="gramEnd"/>
+      <w:r>
+        <w:rPr>
+          <w:szCs w:val="22"/>
+        </w:rPr>
+        <w:t xml:space="preserve"> can be altered if the need arises. </w:t>
+      </w:r>
+      <w:r>
+        <w:rPr>
+          <w:szCs w:val="22"/>
+        </w:rPr>
+        <w:t xml:space="preserve">Font data is loaded into the system via the </w:t>
+      </w:r>
+      <w:proofErr w:type="spellStart"/>
+      <w:r>
+        <w:rPr>
+          <w:szCs w:val="22"/>
+        </w:rPr>
+        <w:t>loadFontData</w:t>
+      </w:r>
+      <w:proofErr w:type="spellEnd"/>
+      <w:r>
+        <w:rPr>
+          <w:szCs w:val="22"/>
+        </w:rPr>
+        <w:t xml:space="preserve"> function. It reads the font file, parsing it into the </w:t>
+      </w:r>
+      <w:proofErr w:type="spellStart"/>
+      <w:r>
+        <w:rPr>
+          <w:szCs w:val="22"/>
+        </w:rPr>
+        <w:t>CharacterData</w:t>
+      </w:r>
+      <w:proofErr w:type="spellEnd"/>
+      <w:r>
+        <w:rPr>
+          <w:szCs w:val="22"/>
+        </w:rPr>
+        <w:t xml:space="preserve"> structure, and dynamically allocates memory to store the stroke data for each character.</w:t>
+      </w:r>
+    </w:p>
+    <w:p>
+      <w:pPr>
+        <w:rPr>
+          <w:szCs w:val="22"/>
+        </w:rPr>
+      </w:pPr>
+      <w:r>
+        <w:rPr>
+          <w:szCs w:val="22"/>
+        </w:rPr>
+        <w:t xml:space="preserve">The </w:t>
+      </w:r>
+      <w:proofErr w:type="spellStart"/>
+      <w:r>
+        <w:rPr>
+          <w:szCs w:val="22"/>
+        </w:rPr>
+        <w:t>getTextHeight</w:t>
+      </w:r>
+      <w:proofErr w:type="spellEnd"/>
+      <w:r>
+        <w:rPr>
+          <w:szCs w:val="22"/>
+        </w:rPr>
+        <w:t xml:space="preserve"> function which prompts the user to enter a value for the text height between 4mm and 10mm and then validate their input. A scale factor is then calculated by dividing this user input by 18, accounting for the maximum height of the character in the font file.</w:t>
+      </w:r>
+      <w:r>
+        <w:rPr>
+          <w:szCs w:val="22"/>
+        </w:rPr>
+        <w:t xml:space="preserve"> The robot is woken </w:t>
+      </w:r>
+      <w:proofErr w:type="gramStart"/>
+      <w:r>
+        <w:rPr>
+          <w:szCs w:val="22"/>
+        </w:rPr>
+        <w:t>up, and</w:t>
+      </w:r>
+      <w:proofErr w:type="gramEnd"/>
+      <w:r>
+        <w:rPr>
+          <w:szCs w:val="22"/>
+        </w:rPr>
+        <w:t xml:space="preserve"> made ready to draw.</w:t>
+      </w:r>
+    </w:p>
+    <w:p>
+      <w:pPr>
+        <w:rPr>
+          <w:szCs w:val="22"/>
+        </w:rPr>
+      </w:pPr>
+      <w:r>
+        <w:rPr>
+          <w:szCs w:val="22"/>
+        </w:rPr>
+        <w:t>The function</w:t>
+      </w:r>
+      <w:r>
+        <w:rPr>
+          <w:szCs w:val="22"/>
+        </w:rPr>
+        <w:t xml:space="preserve"> </w:t>
+      </w:r>
+      <w:proofErr w:type="spellStart"/>
+      <w:r>
+        <w:rPr>
+          <w:szCs w:val="22"/>
+        </w:rPr>
+        <w:t>processText</w:t>
+      </w:r>
+      <w:proofErr w:type="spellEnd"/>
+      <w:r>
+        <w:rPr>
+          <w:szCs w:val="22"/>
+        </w:rPr>
+        <w:t xml:space="preserve"> is called</w:t>
+      </w:r>
+      <w:r>
+        <w:rPr>
+          <w:szCs w:val="22"/>
+        </w:rPr>
+        <w:t xml:space="preserve">. It first checks the text file opened </w:t>
+      </w:r>
+      <w:proofErr w:type="gramStart"/>
+      <w:r>
+        <w:rPr>
+          <w:szCs w:val="22"/>
+        </w:rPr>
+        <w:t>correctly</w:t>
+      </w:r>
+      <w:r>
+        <w:rPr>
+          <w:szCs w:val="22"/>
+        </w:rPr>
+        <w:t>, and</w:t>
+      </w:r>
+      <w:proofErr w:type="gramEnd"/>
+      <w:r>
+        <w:rPr>
+          <w:szCs w:val="22"/>
+        </w:rPr>
+        <w:t xml:space="preserve"> returns a NULL value if not. It iterates through the words within the text file, processing the letters within each one before outputting the G-code commands to the terminal</w:t>
+      </w:r>
+      <w:r>
+        <w:rPr>
+          <w:szCs w:val="22"/>
+        </w:rPr>
+        <w:t xml:space="preserve"> and robot</w:t>
+      </w:r>
+      <w:r>
+        <w:rPr>
+          <w:szCs w:val="22"/>
+        </w:rPr>
+        <w:t xml:space="preserve"> </w:t>
+      </w:r>
+      <w:r>
+        <w:rPr>
+          <w:szCs w:val="22"/>
+        </w:rPr>
+        <w:t>then</w:t>
+      </w:r>
+      <w:r>
+        <w:rPr>
+          <w:szCs w:val="22"/>
+        </w:rPr>
+        <w:t xml:space="preserve"> moving onto the next word. As it progresses, it ensures each word is spaced apart from the prior, validating each line to be within the 100mm line limit, and handles line feeds</w:t>
+      </w:r>
+      <w:r>
+        <w:rPr>
+          <w:szCs w:val="22"/>
+        </w:rPr>
+        <w:t xml:space="preserve"> with 5mm spacing</w:t>
+      </w:r>
+      <w:r>
+        <w:rPr>
+          <w:szCs w:val="22"/>
+        </w:rPr>
+        <w:t xml:space="preserve"> and carriage returns where necessary. </w:t>
+      </w:r>
+    </w:p>
+    <w:p>
+      <w:pPr>
+        <w:rPr>
+          <w:szCs w:val="22"/>
+        </w:rPr>
+      </w:pPr>
+      <w:r>
+        <w:rPr>
+          <w:szCs w:val="22"/>
+        </w:rPr>
+        <w:t>All the files are closed, memory is freed, and the pen is return to the initial 0,0 position in pen up state.</w:t>
+      </w:r>
+    </w:p>
+    <w:p>
+      <w:pPr>
+        <w:rPr>
+          <w:szCs w:val="22"/>
+        </w:rPr>
+      </w:pPr>
+      <w:r>
+        <w:rPr>
+          <w:szCs w:val="22"/>
+        </w:rPr>
+        <w:t xml:space="preserve">It should be noted that for the purposes of this submission the code is set up for the emulator, in order to test on the </w:t>
+      </w:r>
+      <w:proofErr w:type="gramStart"/>
+      <w:r>
+        <w:rPr>
+          <w:szCs w:val="22"/>
+        </w:rPr>
+        <w:t>robot</w:t>
+      </w:r>
+      <w:proofErr w:type="gramEnd"/>
+      <w:r>
+        <w:rPr>
+          <w:szCs w:val="22"/>
+        </w:rPr>
+        <w:t xml:space="preserve"> the </w:t>
+      </w:r>
+      <w:proofErr w:type="spellStart"/>
+      <w:r>
+        <w:rPr>
+          <w:szCs w:val="22"/>
+        </w:rPr>
+        <w:t>SendCommands</w:t>
+      </w:r>
+      <w:proofErr w:type="spellEnd"/>
+      <w:r>
+        <w:rPr>
+          <w:szCs w:val="22"/>
+        </w:rPr>
+        <w:t xml:space="preserve"> must be uncommented from within th</w:t>
+      </w:r>
+      <w:r>
+        <w:rPr>
+          <w:szCs w:val="22"/>
+        </w:rPr>
+        <w:t xml:space="preserve">e </w:t>
+      </w:r>
+      <w:proofErr w:type="spellStart"/>
+      <w:r>
+        <w:rPr>
+          <w:szCs w:val="22"/>
+        </w:rPr>
+        <w:t>processText</w:t>
+      </w:r>
+      <w:proofErr w:type="spellEnd"/>
+      <w:r>
+        <w:rPr>
+          <w:szCs w:val="22"/>
+        </w:rPr>
+        <w:t xml:space="preserve"> function and </w:t>
+      </w:r>
+      <w:r>
+        <w:rPr>
+          <w:szCs w:val="22"/>
+        </w:rPr>
+        <w:t>G0</w:t>
+      </w:r>
+      <w:r>
+        <w:rPr>
+          <w:szCs w:val="22"/>
+        </w:rPr>
+        <w:t>/</w:t>
+      </w:r>
+      <w:r>
+        <w:rPr>
+          <w:szCs w:val="22"/>
+        </w:rPr>
+        <w:t>G1</w:t>
+      </w:r>
+      <w:r>
+        <w:rPr>
+          <w:szCs w:val="22"/>
+        </w:rPr>
+        <w:t xml:space="preserve">, stating the pen up/down commands, </w:t>
+      </w:r>
+      <w:r>
+        <w:rPr>
+          <w:szCs w:val="22"/>
+        </w:rPr>
+        <w:t>must be changed to S0</w:t>
+      </w:r>
+      <w:r>
+        <w:rPr>
+          <w:szCs w:val="22"/>
+        </w:rPr>
+        <w:t>/</w:t>
+      </w:r>
+      <w:r>
+        <w:rPr>
+          <w:szCs w:val="22"/>
+        </w:rPr>
+        <w:t>S1000 respectively</w:t>
+      </w:r>
+      <w:r>
+        <w:rPr>
+          <w:szCs w:val="22"/>
+        </w:rPr>
+        <w:t xml:space="preserve">. Comments are included within the </w:t>
+      </w:r>
+      <w:proofErr w:type="spellStart"/>
+      <w:r>
+        <w:rPr>
+          <w:szCs w:val="22"/>
+        </w:rPr>
+        <w:t>main.c</w:t>
+      </w:r>
+      <w:proofErr w:type="spellEnd"/>
+      <w:r>
+        <w:rPr>
+          <w:szCs w:val="22"/>
+        </w:rPr>
+        <w:t xml:space="preserve"> script stating at specific points where such changes are to be made.</w:t>
+      </w:r>
+    </w:p>
+    <w:p>
+      <w:pPr>
+        <w:pStyle w:val="Heading1"/>
+      </w:pPr>
+      <w:r>
+        <w:t>GitHub Link</w:t>
+      </w:r>
+    </w:p>
+    <w:p>
+      <w:r>
+        <w:t>https://github.com/egyem6/Software-Project</w:t>
+      </w:r>
+    </w:p>
+    <w:p>
+      <w:pPr>
+        <w:pStyle w:val="Heading1"/>
+      </w:pPr>
+      <w:r>
+        <w:t>Project Files</w:t>
+      </w:r>
+    </w:p>
+    <w:p>
+      <w:r>
+        <w:t>(Maximum 1 page)</w:t>
+      </w:r>
+    </w:p>
+    <w:p>
+      <w:proofErr w:type="spellStart"/>
+      <w:r>
+        <w:t>main.c</w:t>
+      </w:r>
+      <w:proofErr w:type="spellEnd"/>
+      <w:r>
+        <w:t xml:space="preserve">: </w:t>
+      </w:r>
+      <w:r>
+        <w:t>Main script where files are read into, processed and G code commands are output to the robot from. Parameters to be defined are the name of the font file and text file.</w:t>
+      </w:r>
+    </w:p>
+    <w:p>
+      <w:r>
+        <w:t>test.txt – Text file containing the test script “The quick brown fox jumped over the lazy dog”</w:t>
+      </w:r>
+    </w:p>
+    <w:p>
+      <w:r>
+        <w:t>SingleStrokeFont.txt – File containing font data for every 128 ASCII value</w:t>
       </w:r>
     </w:p>
     <w:p/>
-    <w:p>
-      <w:pPr>
-        <w:pStyle w:val="Heading1"/>
-      </w:pPr>
-      <w:r>
-        <w:t>Project Files</w:t>
-      </w:r>
-    </w:p>
-    <w:p>
-      <w:r>
-        <w:t>(Maximum 1 page)</w:t>
-      </w:r>
-    </w:p>
+    <w:p/>
+    <w:p/>
+    <w:p/>
     <w:p>
       <w:pPr>
         <w:pStyle w:val="Heading1"/>
@@ -194,9 +561,11 @@
             <w:tcW w:w="2122" w:type="dxa"/>
           </w:tcPr>
           <w:p>
+            <w:proofErr w:type="spellStart"/>
             <w:r>
               <w:t>textHeight</w:t>
             </w:r>
+            <w:proofErr w:type="spellEnd"/>
           </w:p>
         </w:tc>
         <w:tc>
@@ -229,9 +598,11 @@
             <w:tcW w:w="2122" w:type="dxa"/>
           </w:tcPr>
           <w:p>
+            <w:proofErr w:type="spellStart"/>
             <w:r>
               <w:t>scaleFactor</w:t>
             </w:r>
+            <w:proofErr w:type="spellEnd"/>
           </w:p>
         </w:tc>
         <w:tc>
@@ -264,9 +635,11 @@
             <w:tcW w:w="2122" w:type="dxa"/>
           </w:tcPr>
           <w:p>
+            <w:proofErr w:type="spellStart"/>
             <w:r>
               <w:t>numCharcaters</w:t>
             </w:r>
+            <w:proofErr w:type="spellEnd"/>
           </w:p>
         </w:tc>
         <w:tc>
@@ -299,9 +672,11 @@
             <w:tcW w:w="2122" w:type="dxa"/>
           </w:tcPr>
           <w:p>
+            <w:proofErr w:type="spellStart"/>
             <w:r>
               <w:t>fontFile</w:t>
             </w:r>
+            <w:proofErr w:type="spellEnd"/>
           </w:p>
         </w:tc>
         <w:tc>
@@ -309,8 +684,13 @@
             <w:tcW w:w="1842" w:type="dxa"/>
           </w:tcPr>
           <w:p>
-            <w:r>
-              <w:t>Const char</w:t>
+            <w:proofErr w:type="spellStart"/>
+            <w:r>
+              <w:t>Const</w:t>
+            </w:r>
+            <w:proofErr w:type="spellEnd"/>
+            <w:r>
+              <w:t xml:space="preserve"> char</w:t>
             </w:r>
             <w:r>
               <w:t>*</w:t>
@@ -337,9 +717,11 @@
             <w:tcW w:w="2122" w:type="dxa"/>
           </w:tcPr>
           <w:p>
+            <w:proofErr w:type="spellStart"/>
             <w:r>
               <w:t>textfile</w:t>
             </w:r>
+            <w:proofErr w:type="spellEnd"/>
           </w:p>
         </w:tc>
         <w:tc>
@@ -347,8 +729,13 @@
             <w:tcW w:w="1842" w:type="dxa"/>
           </w:tcPr>
           <w:p>
-            <w:r>
-              <w:t>Const char*</w:t>
+            <w:proofErr w:type="spellStart"/>
+            <w:r>
+              <w:t>Const</w:t>
+            </w:r>
+            <w:proofErr w:type="spellEnd"/>
+            <w:r>
+              <w:t xml:space="preserve"> char*</w:t>
             </w:r>
           </w:p>
         </w:tc>
@@ -375,9 +762,11 @@
             <w:tcW w:w="2122" w:type="dxa"/>
           </w:tcPr>
           <w:p>
+            <w:proofErr w:type="spellStart"/>
             <w:r>
               <w:t>CharacterData</w:t>
             </w:r>
+            <w:proofErr w:type="spellEnd"/>
           </w:p>
         </w:tc>
         <w:tc>
@@ -410,10 +799,11 @@
             <w:tcW w:w="2122" w:type="dxa"/>
           </w:tcPr>
           <w:p>
-            <w:r>
-              <w:lastRenderedPageBreak/>
+            <w:proofErr w:type="spellStart"/>
+            <w:r>
               <w:t>strokeData</w:t>
             </w:r>
+            <w:proofErr w:type="spellEnd"/>
           </w:p>
         </w:tc>
         <w:tc>
@@ -432,7 +822,15 @@
           </w:tcPr>
           <w:p>
             <w:r>
-              <w:t>Pointer to X,Y,penU/D stored together for each ascii command</w:t>
+              <w:t xml:space="preserve">Pointer to </w:t>
+            </w:r>
+            <w:proofErr w:type="spellStart"/>
+            <w:r>
+              <w:t>X,Y,penU</w:t>
+            </w:r>
+            <w:proofErr w:type="spellEnd"/>
+            <w:r>
+              <w:t>/D stored together for each ascii command</w:t>
             </w:r>
           </w:p>
         </w:tc>
@@ -446,9 +844,11 @@
             <w:tcW w:w="2122" w:type="dxa"/>
           </w:tcPr>
           <w:p>
+            <w:proofErr w:type="spellStart"/>
             <w:r>
               <w:t>xOffeset</w:t>
             </w:r>
+            <w:proofErr w:type="spellEnd"/>
           </w:p>
         </w:tc>
         <w:tc>
@@ -481,9 +881,11 @@
             <w:tcW w:w="2122" w:type="dxa"/>
           </w:tcPr>
           <w:p>
+            <w:proofErr w:type="spellStart"/>
             <w:r>
               <w:t>yOffset</w:t>
             </w:r>
+            <w:proofErr w:type="spellEnd"/>
           </w:p>
         </w:tc>
         <w:tc>
@@ -551,9 +953,11 @@
             <w:tcW w:w="2122" w:type="dxa"/>
           </w:tcPr>
           <w:p>
+            <w:proofErr w:type="spellStart"/>
             <w:r>
               <w:t>Line_Spacing</w:t>
             </w:r>
+            <w:proofErr w:type="spellEnd"/>
           </w:p>
         </w:tc>
         <w:tc>
@@ -572,8 +976,13 @@
           </w:tcPr>
           <w:p>
             <w:r>
-              <w:t>Involves adding potentially non integer values i.e. textHeight</w:t>
-            </w:r>
+              <w:t xml:space="preserve">Involves adding potentially non integer values i.e. </w:t>
+            </w:r>
+            <w:proofErr w:type="spellStart"/>
+            <w:r>
+              <w:t>textHeight</w:t>
+            </w:r>
+            <w:proofErr w:type="spellEnd"/>
           </w:p>
         </w:tc>
       </w:tr>
@@ -590,7 +999,6 @@
         <w:t>s</w:t>
       </w:r>
     </w:p>
-    <w:p/>
     <w:p>
       <w:pPr>
         <w:rPr>
@@ -622,7 +1030,23 @@
           <w:i/>
           <w:iCs/>
         </w:rPr>
-        <w:t>Double getTextHeight()</w:t>
+        <w:t xml:space="preserve">Double </w:t>
+      </w:r>
+      <w:proofErr w:type="spellStart"/>
+      <w:r>
+        <w:rPr>
+          <w:i/>
+          <w:iCs/>
+        </w:rPr>
+        <w:t>getTextHeight</w:t>
+      </w:r>
+      <w:proofErr w:type="spellEnd"/>
+      <w:r>
+        <w:rPr>
+          <w:i/>
+          <w:iCs/>
+        </w:rPr>
+        <w:t>()</w:t>
       </w:r>
     </w:p>
     <w:p>
@@ -691,12 +1115,27 @@
           <w:i/>
           <w:iCs/>
         </w:rPr>
-        <w:t>Returns user inputted height as a double value if valid input. Requests user try again if invalid</w:t>
-      </w:r>
-    </w:p>
-    <w:p>
-      <w:pPr>
-        <w:ind w:left="720"/>
+        <w:t xml:space="preserve">Returns user inputted height as a double value if valid input. Requests </w:t>
+      </w:r>
+      <w:proofErr w:type="gramStart"/>
+      <w:r>
+        <w:rPr>
+          <w:i/>
+          <w:iCs/>
+        </w:rPr>
+        <w:t>user</w:t>
+      </w:r>
+      <w:proofErr w:type="gramEnd"/>
+      <w:r>
+        <w:rPr>
+          <w:i/>
+          <w:iCs/>
+        </w:rPr>
+        <w:t xml:space="preserve"> try again if invalid</w:t>
+      </w:r>
+    </w:p>
+    <w:p>
+      <w:pPr>
         <w:rPr>
           <w:b/>
           <w:bCs/>
@@ -736,7 +1175,39 @@
           <w:i/>
           <w:iCs/>
         </w:rPr>
-        <w:t>Double calculateScaleFactor(double textHeight)</w:t>
+        <w:t xml:space="preserve">Double </w:t>
+      </w:r>
+      <w:proofErr w:type="spellStart"/>
+      <w:r>
+        <w:rPr>
+          <w:i/>
+          <w:iCs/>
+        </w:rPr>
+        <w:t>calculateScaleFactor</w:t>
+      </w:r>
+      <w:proofErr w:type="spellEnd"/>
+      <w:r>
+        <w:rPr>
+          <w:i/>
+          <w:iCs/>
+        </w:rPr>
+        <w:t xml:space="preserve">(double </w:t>
+      </w:r>
+      <w:proofErr w:type="spellStart"/>
+      <w:r>
+        <w:rPr>
+          <w:i/>
+          <w:iCs/>
+        </w:rPr>
+        <w:t>textHeight</w:t>
+      </w:r>
+      <w:proofErr w:type="spellEnd"/>
+      <w:r>
+        <w:rPr>
+          <w:i/>
+          <w:iCs/>
+        </w:rPr>
+        <w:t>)</w:t>
       </w:r>
     </w:p>
     <w:p>
@@ -767,7 +1238,22 @@
           <w:iCs/>
         </w:rPr>
         <w:tab/>
-        <w:t>textHeight – valid text height between 4-10mm</w:t>
+      </w:r>
+      <w:proofErr w:type="spellStart"/>
+      <w:r>
+        <w:rPr>
+          <w:i/>
+          <w:iCs/>
+        </w:rPr>
+        <w:t>textHeight</w:t>
+      </w:r>
+      <w:proofErr w:type="spellEnd"/>
+      <w:r>
+        <w:rPr>
+          <w:i/>
+          <w:iCs/>
+        </w:rPr>
+        <w:t xml:space="preserve"> – valid text height between 4-10mm</w:t>
       </w:r>
     </w:p>
     <w:p>
@@ -805,7 +1291,39 @@
           <w:i/>
           <w:iCs/>
         </w:rPr>
-        <w:t>Returns scale factor = textHeight/18 (e.g. SF=0.44 when textHeight =8mm)</w:t>
+        <w:t xml:space="preserve">Returns scale factor = </w:t>
+      </w:r>
+      <w:proofErr w:type="spellStart"/>
+      <w:r>
+        <w:rPr>
+          <w:i/>
+          <w:iCs/>
+        </w:rPr>
+        <w:t>textHeight</w:t>
+      </w:r>
+      <w:proofErr w:type="spellEnd"/>
+      <w:r>
+        <w:rPr>
+          <w:i/>
+          <w:iCs/>
+        </w:rPr>
+        <w:t xml:space="preserve">/18 (e.g. SF=0.44 when </w:t>
+      </w:r>
+      <w:proofErr w:type="spellStart"/>
+      <w:r>
+        <w:rPr>
+          <w:i/>
+          <w:iCs/>
+        </w:rPr>
+        <w:t>textHeight</w:t>
+      </w:r>
+      <w:proofErr w:type="spellEnd"/>
+      <w:r>
+        <w:rPr>
+          <w:i/>
+          <w:iCs/>
+        </w:rPr>
+        <w:t xml:space="preserve"> =8mm)</w:t>
       </w:r>
     </w:p>
     <w:p>
@@ -843,13 +1361,31 @@
           <w:iCs/>
         </w:rPr>
       </w:pPr>
-      <w:r>
-        <w:rPr>
-          <w:i/>
-          <w:iCs/>
-        </w:rPr>
-        <w:t>CharacterData* loadFontData</w:t>
-      </w:r>
+      <w:proofErr w:type="spellStart"/>
+      <w:r>
+        <w:rPr>
+          <w:i/>
+          <w:iCs/>
+        </w:rPr>
+        <w:t>CharacterData</w:t>
+      </w:r>
+      <w:proofErr w:type="spellEnd"/>
+      <w:r>
+        <w:rPr>
+          <w:i/>
+          <w:iCs/>
+        </w:rPr>
+        <w:t xml:space="preserve">* </w:t>
+      </w:r>
+      <w:proofErr w:type="spellStart"/>
+      <w:r>
+        <w:rPr>
+          <w:i/>
+          <w:iCs/>
+        </w:rPr>
+        <w:t>loadFontData</w:t>
+      </w:r>
+      <w:proofErr w:type="spellEnd"/>
       <w:r>
         <w:rPr>
           <w:i/>
@@ -857,13 +1393,31 @@
         </w:rPr>
         <w:t>(</w:t>
       </w:r>
-      <w:r>
-        <w:rPr>
-          <w:i/>
-          <w:iCs/>
-        </w:rPr>
-        <w:t>const char filename, int numCharacters</w:t>
-      </w:r>
+      <w:proofErr w:type="spellStart"/>
+      <w:r>
+        <w:rPr>
+          <w:i/>
+          <w:iCs/>
+        </w:rPr>
+        <w:t>const</w:t>
+      </w:r>
+      <w:proofErr w:type="spellEnd"/>
+      <w:r>
+        <w:rPr>
+          <w:i/>
+          <w:iCs/>
+        </w:rPr>
+        <w:t xml:space="preserve"> char filename, int </w:t>
+      </w:r>
+      <w:proofErr w:type="spellStart"/>
+      <w:r>
+        <w:rPr>
+          <w:i/>
+          <w:iCs/>
+        </w:rPr>
+        <w:t>numCharacters</w:t>
+      </w:r>
+      <w:proofErr w:type="spellEnd"/>
       <w:r>
         <w:rPr>
           <w:i/>
@@ -922,7 +1476,22 @@
           <w:iCs/>
         </w:rPr>
         <w:tab/>
-        <w:t>numCharacters – store number of characters loaded</w:t>
+      </w:r>
+      <w:proofErr w:type="spellStart"/>
+      <w:r>
+        <w:rPr>
+          <w:i/>
+          <w:iCs/>
+        </w:rPr>
+        <w:t>numCharacters</w:t>
+      </w:r>
+      <w:proofErr w:type="spellEnd"/>
+      <w:r>
+        <w:rPr>
+          <w:i/>
+          <w:iCs/>
+        </w:rPr>
+        <w:t xml:space="preserve"> – store number of characters loaded</w:t>
       </w:r>
     </w:p>
     <w:p>
@@ -994,7 +1563,119 @@
           <w:i/>
           <w:iCs/>
         </w:rPr>
-        <w:t>void processText(const char *filename, CharacterData *fontArray, int numCharacters, double scaleFactor, double textHeight)</w:t>
+        <w:t xml:space="preserve">void </w:t>
+      </w:r>
+      <w:proofErr w:type="spellStart"/>
+      <w:r>
+        <w:rPr>
+          <w:i/>
+          <w:iCs/>
+        </w:rPr>
+        <w:t>processText</w:t>
+      </w:r>
+      <w:proofErr w:type="spellEnd"/>
+      <w:r>
+        <w:rPr>
+          <w:i/>
+          <w:iCs/>
+        </w:rPr>
+        <w:t>(</w:t>
+      </w:r>
+      <w:proofErr w:type="spellStart"/>
+      <w:r>
+        <w:rPr>
+          <w:i/>
+          <w:iCs/>
+        </w:rPr>
+        <w:t>const</w:t>
+      </w:r>
+      <w:proofErr w:type="spellEnd"/>
+      <w:r>
+        <w:rPr>
+          <w:i/>
+          <w:iCs/>
+        </w:rPr>
+        <w:t xml:space="preserve"> char *filename, </w:t>
+      </w:r>
+      <w:proofErr w:type="spellStart"/>
+      <w:r>
+        <w:rPr>
+          <w:i/>
+          <w:iCs/>
+        </w:rPr>
+        <w:t>CharacterData</w:t>
+      </w:r>
+      <w:proofErr w:type="spellEnd"/>
+      <w:r>
+        <w:rPr>
+          <w:i/>
+          <w:iCs/>
+        </w:rPr>
+        <w:t xml:space="preserve"> *</w:t>
+      </w:r>
+      <w:proofErr w:type="spellStart"/>
+      <w:r>
+        <w:rPr>
+          <w:i/>
+          <w:iCs/>
+        </w:rPr>
+        <w:t>fontArray</w:t>
+      </w:r>
+      <w:proofErr w:type="spellEnd"/>
+      <w:r>
+        <w:rPr>
+          <w:i/>
+          <w:iCs/>
+        </w:rPr>
+        <w:t xml:space="preserve">, int </w:t>
+      </w:r>
+      <w:proofErr w:type="spellStart"/>
+      <w:r>
+        <w:rPr>
+          <w:i/>
+          <w:iCs/>
+        </w:rPr>
+        <w:t>numCharacters</w:t>
+      </w:r>
+      <w:proofErr w:type="spellEnd"/>
+      <w:r>
+        <w:rPr>
+          <w:i/>
+          <w:iCs/>
+        </w:rPr>
+        <w:t xml:space="preserve">, double </w:t>
+      </w:r>
+      <w:proofErr w:type="spellStart"/>
+      <w:r>
+        <w:rPr>
+          <w:i/>
+          <w:iCs/>
+        </w:rPr>
+        <w:t>scaleFactor</w:t>
+      </w:r>
+      <w:proofErr w:type="spellEnd"/>
+      <w:r>
+        <w:rPr>
+          <w:i/>
+          <w:iCs/>
+        </w:rPr>
+        <w:t xml:space="preserve">, double </w:t>
+      </w:r>
+      <w:proofErr w:type="spellStart"/>
+      <w:r>
+        <w:rPr>
+          <w:i/>
+          <w:iCs/>
+        </w:rPr>
+        <w:t>textHeight</w:t>
+      </w:r>
+      <w:proofErr w:type="spellEnd"/>
+      <w:r>
+        <w:rPr>
+          <w:i/>
+          <w:iCs/>
+        </w:rPr>
+        <w:t>)</w:t>
       </w:r>
     </w:p>
     <w:p>
@@ -1040,9 +1721,24 @@
           <w:i/>
           <w:iCs/>
         </w:rPr>
-        <w:lastRenderedPageBreak/>
         <w:tab/>
-        <w:t>*fontArray – pointer to array of loaded font data</w:t>
+        <w:t>*</w:t>
+      </w:r>
+      <w:proofErr w:type="spellStart"/>
+      <w:r>
+        <w:rPr>
+          <w:i/>
+          <w:iCs/>
+        </w:rPr>
+        <w:t>fontArray</w:t>
+      </w:r>
+      <w:proofErr w:type="spellEnd"/>
+      <w:r>
+        <w:rPr>
+          <w:i/>
+          <w:iCs/>
+        </w:rPr>
+        <w:t xml:space="preserve"> – pointer to array of loaded font data</w:t>
       </w:r>
     </w:p>
     <w:p>
@@ -1058,7 +1754,22 @@
           <w:iCs/>
         </w:rPr>
         <w:tab/>
-        <w:t>numCharacters – number of characters in the array of font data</w:t>
+      </w:r>
+      <w:proofErr w:type="spellStart"/>
+      <w:r>
+        <w:rPr>
+          <w:i/>
+          <w:iCs/>
+        </w:rPr>
+        <w:t>numCharacters</w:t>
+      </w:r>
+      <w:proofErr w:type="spellEnd"/>
+      <w:r>
+        <w:rPr>
+          <w:i/>
+          <w:iCs/>
+        </w:rPr>
+        <w:t xml:space="preserve"> – number of characters in the array of font data</w:t>
       </w:r>
     </w:p>
     <w:p>
@@ -1074,7 +1785,22 @@
           <w:iCs/>
         </w:rPr>
         <w:tab/>
-        <w:t>scaleFactor – scale factor of text defined as: desired text height / 18 units</w:t>
+      </w:r>
+      <w:proofErr w:type="spellStart"/>
+      <w:r>
+        <w:rPr>
+          <w:i/>
+          <w:iCs/>
+        </w:rPr>
+        <w:t>scaleFactor</w:t>
+      </w:r>
+      <w:proofErr w:type="spellEnd"/>
+      <w:r>
+        <w:rPr>
+          <w:i/>
+          <w:iCs/>
+        </w:rPr>
+        <w:t xml:space="preserve"> – scale factor of text defined as: desired text height / 18 units</w:t>
       </w:r>
     </w:p>
     <w:p>
@@ -1090,7 +1816,23 @@
           <w:iCs/>
         </w:rPr>
         <w:tab/>
-        <w:t xml:space="preserve"> textHeight – user input for desired text height</w:t>
+        <w:t xml:space="preserve"> </w:t>
+      </w:r>
+      <w:proofErr w:type="spellStart"/>
+      <w:r>
+        <w:rPr>
+          <w:i/>
+          <w:iCs/>
+        </w:rPr>
+        <w:t>textHeight</w:t>
+      </w:r>
+      <w:proofErr w:type="spellEnd"/>
+      <w:r>
+        <w:rPr>
+          <w:i/>
+          <w:iCs/>
+        </w:rPr>
+        <w:t xml:space="preserve"> – user input for desired text height</w:t>
       </w:r>
     </w:p>
     <w:p>
@@ -1158,7 +1900,23 @@
           <w:i/>
           <w:iCs/>
         </w:rPr>
-        <w:t>Processes text file into G-code commands, output to the terminal window. When testing on the robot, some lines must be altered to allow in order to send correct G code commands to the robot.</w:t>
+        <w:t xml:space="preserve">Processes text file into G-code commands, output to the terminal window. When testing on the robot, some lines must be altered to allow </w:t>
+      </w:r>
+      <w:proofErr w:type="gramStart"/>
+      <w:r>
+        <w:rPr>
+          <w:i/>
+          <w:iCs/>
+        </w:rPr>
+        <w:t>in order to</w:t>
+      </w:r>
+      <w:proofErr w:type="gramEnd"/>
+      <w:r>
+        <w:rPr>
+          <w:i/>
+          <w:iCs/>
+        </w:rPr>
+        <w:t xml:space="preserve"> send correct G code commands to the robot.</w:t>
       </w:r>
     </w:p>
     <w:p>
@@ -1192,7 +1950,23 @@
           <w:i/>
           <w:iCs/>
         </w:rPr>
-        <w:t>void OutputToTerminal(char *buffer)</w:t>
+        <w:t xml:space="preserve">void </w:t>
+      </w:r>
+      <w:proofErr w:type="spellStart"/>
+      <w:r>
+        <w:rPr>
+          <w:i/>
+          <w:iCs/>
+        </w:rPr>
+        <w:t>OutputToTerminal</w:t>
+      </w:r>
+      <w:proofErr w:type="spellEnd"/>
+      <w:r>
+        <w:rPr>
+          <w:i/>
+          <w:iCs/>
+        </w:rPr>
+        <w:t>(char *buffer)</w:t>
       </w:r>
     </w:p>
     <w:p>
@@ -1341,7 +2115,71 @@
           <w:i/>
           <w:iCs/>
         </w:rPr>
-        <w:t>void freeMemory(CharacterData *fontArray, int numCharacters)</w:t>
+        <w:t xml:space="preserve">void </w:t>
+      </w:r>
+      <w:proofErr w:type="spellStart"/>
+      <w:r>
+        <w:rPr>
+          <w:i/>
+          <w:iCs/>
+        </w:rPr>
+        <w:t>freeMemory</w:t>
+      </w:r>
+      <w:proofErr w:type="spellEnd"/>
+      <w:r>
+        <w:rPr>
+          <w:i/>
+          <w:iCs/>
+        </w:rPr>
+        <w:t>(</w:t>
+      </w:r>
+      <w:proofErr w:type="spellStart"/>
+      <w:r>
+        <w:rPr>
+          <w:i/>
+          <w:iCs/>
+        </w:rPr>
+        <w:t>CharacterData</w:t>
+      </w:r>
+      <w:proofErr w:type="spellEnd"/>
+      <w:r>
+        <w:rPr>
+          <w:i/>
+          <w:iCs/>
+        </w:rPr>
+        <w:t xml:space="preserve"> *</w:t>
+      </w:r>
+      <w:proofErr w:type="spellStart"/>
+      <w:r>
+        <w:rPr>
+          <w:i/>
+          <w:iCs/>
+        </w:rPr>
+        <w:t>fontArray</w:t>
+      </w:r>
+      <w:proofErr w:type="spellEnd"/>
+      <w:r>
+        <w:rPr>
+          <w:i/>
+          <w:iCs/>
+        </w:rPr>
+        <w:t xml:space="preserve">, int </w:t>
+      </w:r>
+      <w:proofErr w:type="spellStart"/>
+      <w:r>
+        <w:rPr>
+          <w:i/>
+          <w:iCs/>
+        </w:rPr>
+        <w:t>numCharacters</w:t>
+      </w:r>
+      <w:proofErr w:type="spellEnd"/>
+      <w:r>
+        <w:rPr>
+          <w:i/>
+          <w:iCs/>
+        </w:rPr>
+        <w:t>)</w:t>
       </w:r>
     </w:p>
     <w:p>
@@ -1372,7 +2210,22 @@
           <w:iCs/>
         </w:rPr>
         <w:tab/>
-        <w:t>fontArray – pointer to loaded font data</w:t>
+      </w:r>
+      <w:proofErr w:type="spellStart"/>
+      <w:r>
+        <w:rPr>
+          <w:i/>
+          <w:iCs/>
+        </w:rPr>
+        <w:t>fontArray</w:t>
+      </w:r>
+      <w:proofErr w:type="spellEnd"/>
+      <w:r>
+        <w:rPr>
+          <w:i/>
+          <w:iCs/>
+        </w:rPr>
+        <w:t xml:space="preserve"> – pointer to loaded font data</w:t>
       </w:r>
     </w:p>
     <w:p>
@@ -1388,7 +2241,22 @@
           <w:iCs/>
         </w:rPr>
         <w:tab/>
-        <w:t>numCharacters – number of characters in the font array</w:t>
+      </w:r>
+      <w:proofErr w:type="spellStart"/>
+      <w:r>
+        <w:rPr>
+          <w:i/>
+          <w:iCs/>
+        </w:rPr>
+        <w:t>numCharacters</w:t>
+      </w:r>
+      <w:proofErr w:type="spellEnd"/>
+      <w:r>
+        <w:rPr>
+          <w:i/>
+          <w:iCs/>
+        </w:rPr>
+        <w:t xml:space="preserve"> – number of characters in the font array</w:t>
       </w:r>
     </w:p>
     <w:p>
@@ -1427,6 +2295,7 @@
         <w:pStyle w:val="Heading1"/>
       </w:pPr>
       <w:r>
+        <w:lastRenderedPageBreak/>
         <w:t>Testing Information</w:t>
       </w:r>
     </w:p>
@@ -1439,9 +2308,9 @@
       </w:tblPr>
       <w:tblGrid>
         <w:gridCol w:w="2038"/>
-        <w:gridCol w:w="1776"/>
-        <w:gridCol w:w="2657"/>
-        <w:gridCol w:w="2545"/>
+        <w:gridCol w:w="1795"/>
+        <w:gridCol w:w="2651"/>
+        <w:gridCol w:w="2532"/>
       </w:tblGrid>
       <w:tr>
         <w:tc>
@@ -1513,8 +2382,60 @@
           </w:tcPr>
           <w:p>
             <w:r>
+              <w:t>main()</w:t>
+            </w:r>
+          </w:p>
+        </w:tc>
+        <w:tc>
+          <w:tcPr>
+            <w:tcW w:w="1985" w:type="dxa"/>
+          </w:tcPr>
+          <w:p>
+            <w:r>
+              <w:t xml:space="preserve">Successful 8mm text height operation. </w:t>
+            </w:r>
+          </w:p>
+        </w:tc>
+        <w:tc>
+          <w:tcPr>
+            <w:tcW w:w="2835" w:type="dxa"/>
+          </w:tcPr>
+          <w:p>
+            <w:r>
+              <w:t>8mm Text Height</w:t>
+            </w:r>
+          </w:p>
+          <w:p>
+            <w:r>
+              <w:t>Test.txt</w:t>
+            </w:r>
+          </w:p>
+        </w:tc>
+        <w:tc>
+          <w:tcPr>
+            <w:tcW w:w="2925" w:type="dxa"/>
+          </w:tcPr>
+          <w:p>
+            <w:r>
+              <w:t>Appendix, figure 1</w:t>
+            </w:r>
+          </w:p>
+        </w:tc>
+      </w:tr>
+      <w:tr>
+        <w:trPr>
+          <w:trHeight w:val="471"/>
+        </w:trPr>
+        <w:tc>
+          <w:tcPr>
+            <w:tcW w:w="1271" w:type="dxa"/>
+          </w:tcPr>
+          <w:p>
+            <w:proofErr w:type="spellStart"/>
+            <w:r>
               <w:t>getTextHeight</w:t>
             </w:r>
+            <w:proofErr w:type="spellEnd"/>
           </w:p>
         </w:tc>
         <w:tc>
@@ -1622,8 +2543,13 @@
           </w:tcPr>
           <w:p>
             <w:r>
-              <w:t>Invalid input non numeric</w:t>
-            </w:r>
+              <w:t xml:space="preserve">Invalid input </w:t>
+            </w:r>
+            <w:proofErr w:type="gramStart"/>
+            <w:r>
+              <w:t>non numeric</w:t>
+            </w:r>
+            <w:proofErr w:type="gramEnd"/>
           </w:p>
         </w:tc>
         <w:tc>
@@ -1660,9 +2586,11 @@
             <w:tcW w:w="1271" w:type="dxa"/>
           </w:tcPr>
           <w:p>
+            <w:proofErr w:type="spellStart"/>
             <w:r>
               <w:t>calculateScaleFactor</w:t>
             </w:r>
+            <w:proofErr w:type="spellEnd"/>
           </w:p>
         </w:tc>
         <w:tc>
@@ -1706,7 +2634,6 @@
           </w:tcPr>
           <w:p>
             <w:r>
-              <w:lastRenderedPageBreak/>
               <w:t>--</w:t>
             </w:r>
           </w:p>
@@ -1796,9 +2723,11 @@
             <w:tcW w:w="1271" w:type="dxa"/>
           </w:tcPr>
           <w:p>
+            <w:proofErr w:type="spellStart"/>
             <w:r>
               <w:t>loadFontData</w:t>
             </w:r>
+            <w:proofErr w:type="spellEnd"/>
           </w:p>
         </w:tc>
         <w:tc>
@@ -1904,9 +2833,11 @@
             <w:tcW w:w="1271" w:type="dxa"/>
           </w:tcPr>
           <w:p>
+            <w:proofErr w:type="spellStart"/>
             <w:r>
               <w:t>ProcessText</w:t>
             </w:r>
+            <w:proofErr w:type="spellEnd"/>
           </w:p>
         </w:tc>
         <w:tc>
@@ -1949,9 +2880,11 @@
             <w:tcW w:w="1271" w:type="dxa"/>
           </w:tcPr>
           <w:p>
+            <w:proofErr w:type="spellStart"/>
             <w:r>
               <w:t>freeMemory</w:t>
             </w:r>
+            <w:proofErr w:type="spellEnd"/>
           </w:p>
         </w:tc>
         <w:tc>
@@ -1969,9 +2902,11 @@
             <w:tcW w:w="2835" w:type="dxa"/>
           </w:tcPr>
           <w:p>
+            <w:proofErr w:type="spellStart"/>
             <w:r>
               <w:t>fontArray</w:t>
             </w:r>
+            <w:proofErr w:type="spellEnd"/>
           </w:p>
         </w:tc>
         <w:tc>
@@ -2015,8 +2950,13 @@
           </w:tcPr>
           <w:p>
             <w:r>
-              <w:t>!fontArray</w:t>
-            </w:r>
+              <w:t>!</w:t>
+            </w:r>
+            <w:proofErr w:type="spellStart"/>
+            <w:r>
+              <w:t>fontArray</w:t>
+            </w:r>
+            <w:proofErr w:type="spellEnd"/>
           </w:p>
         </w:tc>
         <w:tc>
@@ -2058,6 +2998,35 @@
       <w:pPr>
         <w:pStyle w:val="Heading1"/>
       </w:pPr>
+    </w:p>
+    <w:p>
+      <w:pPr>
+        <w:pStyle w:val="Heading1"/>
+      </w:pPr>
+    </w:p>
+    <w:p>
+      <w:pPr>
+        <w:pStyle w:val="Heading1"/>
+      </w:pPr>
+    </w:p>
+    <w:p>
+      <w:pPr>
+        <w:pStyle w:val="Heading1"/>
+      </w:pPr>
+    </w:p>
+    <w:p>
+      <w:pPr>
+        <w:pStyle w:val="Heading1"/>
+      </w:pPr>
+    </w:p>
+    <w:p/>
+    <w:p/>
+    <w:p/>
+    <w:p/>
+    <w:p>
+      <w:pPr>
+        <w:pStyle w:val="Heading1"/>
+      </w:pPr>
       <w:r>
         <w:t>Flowchart</w:t>
       </w:r>
@@ -2073,7 +3042,670 @@
     </w:p>
     <w:p>
       <w:r>
+        <w:drawing>
+          <wp:anchor distT="0" distB="0" distL="114300" distR="114300" simplePos="0" relativeHeight="251660288" behindDoc="1" locked="0" layoutInCell="1" allowOverlap="1" wp14:anchorId="6C2AFEA3" wp14:editId="281ED620">
+            <wp:simplePos x="0" y="0"/>
+            <wp:positionH relativeFrom="margin">
+              <wp:align>right</wp:align>
+            </wp:positionH>
+            <wp:positionV relativeFrom="paragraph">
+              <wp:posOffset>224155</wp:posOffset>
+            </wp:positionV>
+            <wp:extent cx="2135505" cy="2761615"/>
+            <wp:effectExtent l="0" t="8255" r="8890" b="8890"/>
+            <wp:wrapTight wrapText="bothSides">
+              <wp:wrapPolygon edited="0">
+                <wp:start x="-83" y="21535"/>
+                <wp:lineTo x="21497" y="21535"/>
+                <wp:lineTo x="21497" y="79"/>
+                <wp:lineTo x="-83" y="79"/>
+                <wp:lineTo x="-83" y="21535"/>
+              </wp:wrapPolygon>
+            </wp:wrapTight>
+            <wp:docPr id="1932633378" name="Picture 1" descr="A diagram of a flowchart&#10;&#10;Description automatically generated"/>
+            <wp:cNvGraphicFramePr>
+              <a:graphicFrameLocks xmlns:a="http://schemas.openxmlformats.org/drawingml/2006/main" noChangeAspect="1"/>
+            </wp:cNvGraphicFramePr>
+            <a:graphic xmlns:a="http://schemas.openxmlformats.org/drawingml/2006/main">
+              <a:graphicData uri="http://schemas.openxmlformats.org/drawingml/2006/picture">
+                <pic:pic xmlns:pic="http://schemas.openxmlformats.org/drawingml/2006/picture">
+                  <pic:nvPicPr>
+                    <pic:cNvPr id="1932633378" name="Picture 1" descr="A diagram of a flowchart&#10;&#10;Description automatically generated"/>
+                    <pic:cNvPicPr/>
+                  </pic:nvPicPr>
+                  <pic:blipFill>
+                    <a:blip r:embed="rId4" cstate="print">
+                      <a:extLst>
+                        <a:ext uri="{28A0092B-C50C-407E-A947-70E740481C1C}">
+                          <a14:useLocalDpi xmlns:a14="http://schemas.microsoft.com/office/drawing/2010/main" val="0"/>
+                        </a:ext>
+                      </a:extLst>
+                    </a:blip>
+                    <a:stretch>
+                      <a:fillRect/>
+                    </a:stretch>
+                  </pic:blipFill>
+                  <pic:spPr>
+                    <a:xfrm rot="5400000">
+                      <a:off x="0" y="0"/>
+                      <a:ext cx="2135505" cy="2761615"/>
+                    </a:xfrm>
+                    <a:prstGeom prst="rect">
+                      <a:avLst/>
+                    </a:prstGeom>
+                  </pic:spPr>
+                </pic:pic>
+              </a:graphicData>
+            </a:graphic>
+            <wp14:sizeRelH relativeFrom="page">
+              <wp14:pctWidth>0</wp14:pctWidth>
+            </wp14:sizeRelH>
+            <wp14:sizeRelV relativeFrom="page">
+              <wp14:pctHeight>0</wp14:pctHeight>
+            </wp14:sizeRelV>
+          </wp:anchor>
+        </w:drawing>
+      </w:r>
+      <w:r>
+        <w:rPr>
+          <w:noProof/>
+        </w:rPr>
+        <w:drawing>
+          <wp:anchor distT="0" distB="0" distL="114300" distR="114300" simplePos="0" relativeHeight="251659264" behindDoc="1" locked="0" layoutInCell="1" allowOverlap="1" wp14:anchorId="0DBA483C" wp14:editId="4FFC0AB8">
+            <wp:simplePos x="0" y="0"/>
+            <wp:positionH relativeFrom="margin">
+              <wp:align>right</wp:align>
+            </wp:positionH>
+            <wp:positionV relativeFrom="paragraph">
+              <wp:posOffset>2376170</wp:posOffset>
+            </wp:positionV>
+            <wp:extent cx="2087245" cy="3004820"/>
+            <wp:effectExtent l="0" t="1587" r="6667" b="6668"/>
+            <wp:wrapTight wrapText="bothSides">
+              <wp:wrapPolygon edited="0">
+                <wp:start x="-16" y="21589"/>
+                <wp:lineTo x="21472" y="21589"/>
+                <wp:lineTo x="21472" y="89"/>
+                <wp:lineTo x="-16" y="89"/>
+                <wp:lineTo x="-16" y="21589"/>
+              </wp:wrapPolygon>
+            </wp:wrapTight>
+            <wp:docPr id="1357973037" name="Picture 1" descr="A diagram of a machine&#10;&#10;Description automatically generated"/>
+            <wp:cNvGraphicFramePr>
+              <a:graphicFrameLocks xmlns:a="http://schemas.openxmlformats.org/drawingml/2006/main" noChangeAspect="1"/>
+            </wp:cNvGraphicFramePr>
+            <a:graphic xmlns:a="http://schemas.openxmlformats.org/drawingml/2006/main">
+              <a:graphicData uri="http://schemas.openxmlformats.org/drawingml/2006/picture">
+                <pic:pic xmlns:pic="http://schemas.openxmlformats.org/drawingml/2006/picture">
+                  <pic:nvPicPr>
+                    <pic:cNvPr id="1357973037" name="Picture 1" descr="A diagram of a machine&#10;&#10;Description automatically generated"/>
+                    <pic:cNvPicPr/>
+                  </pic:nvPicPr>
+                  <pic:blipFill>
+                    <a:blip r:embed="rId5">
+                      <a:extLst>
+                        <a:ext uri="{28A0092B-C50C-407E-A947-70E740481C1C}">
+                          <a14:useLocalDpi xmlns:a14="http://schemas.microsoft.com/office/drawing/2010/main" val="0"/>
+                        </a:ext>
+                      </a:extLst>
+                    </a:blip>
+                    <a:stretch>
+                      <a:fillRect/>
+                    </a:stretch>
+                  </pic:blipFill>
+                  <pic:spPr>
+                    <a:xfrm rot="5400000">
+                      <a:off x="0" y="0"/>
+                      <a:ext cx="2087245" cy="3004820"/>
+                    </a:xfrm>
+                    <a:prstGeom prst="rect">
+                      <a:avLst/>
+                    </a:prstGeom>
+                  </pic:spPr>
+                </pic:pic>
+              </a:graphicData>
+            </a:graphic>
+            <wp14:sizeRelH relativeFrom="page">
+              <wp14:pctWidth>0</wp14:pctWidth>
+            </wp14:sizeRelH>
+            <wp14:sizeRelV relativeFrom="page">
+              <wp14:pctHeight>0</wp14:pctHeight>
+            </wp14:sizeRelV>
+          </wp:anchor>
+        </w:drawing>
+      </w:r>
+      <w:r>
+        <w:drawing>
+          <wp:anchor distT="0" distB="0" distL="114300" distR="114300" simplePos="0" relativeHeight="251658240" behindDoc="1" locked="0" layoutInCell="1" allowOverlap="1" wp14:anchorId="515541B8" wp14:editId="6EDD424D">
+            <wp:simplePos x="0" y="0"/>
+            <wp:positionH relativeFrom="margin">
+              <wp:align>left</wp:align>
+            </wp:positionH>
+            <wp:positionV relativeFrom="paragraph">
+              <wp:posOffset>2381885</wp:posOffset>
+            </wp:positionV>
+            <wp:extent cx="6667500" cy="2535555"/>
+            <wp:effectExtent l="8572" t="0" r="8573" b="8572"/>
+            <wp:wrapTight wrapText="bothSides">
+              <wp:wrapPolygon edited="0">
+                <wp:start x="28" y="21673"/>
+                <wp:lineTo x="21566" y="21673"/>
+                <wp:lineTo x="21566" y="89"/>
+                <wp:lineTo x="28" y="89"/>
+                <wp:lineTo x="28" y="21673"/>
+              </wp:wrapPolygon>
+            </wp:wrapTight>
+            <wp:docPr id="1674782413" name="Picture 1" descr="A diagram of a flowchart&#10;&#10;Description automatically generated"/>
+            <wp:cNvGraphicFramePr>
+              <a:graphicFrameLocks xmlns:a="http://schemas.openxmlformats.org/drawingml/2006/main" noChangeAspect="1"/>
+            </wp:cNvGraphicFramePr>
+            <a:graphic xmlns:a="http://schemas.openxmlformats.org/drawingml/2006/main">
+              <a:graphicData uri="http://schemas.openxmlformats.org/drawingml/2006/picture">
+                <pic:pic xmlns:pic="http://schemas.openxmlformats.org/drawingml/2006/picture">
+                  <pic:nvPicPr>
+                    <pic:cNvPr id="1674782413" name="Picture 1" descr="A diagram of a flowchart&#10;&#10;Description automatically generated"/>
+                    <pic:cNvPicPr/>
+                  </pic:nvPicPr>
+                  <pic:blipFill>
+                    <a:blip r:embed="rId6">
+                      <a:extLst>
+                        <a:ext uri="{28A0092B-C50C-407E-A947-70E740481C1C}">
+                          <a14:useLocalDpi xmlns:a14="http://schemas.microsoft.com/office/drawing/2010/main" val="0"/>
+                        </a:ext>
+                      </a:extLst>
+                    </a:blip>
+                    <a:stretch>
+                      <a:fillRect/>
+                    </a:stretch>
+                  </pic:blipFill>
+                  <pic:spPr>
+                    <a:xfrm rot="5400000">
+                      <a:off x="0" y="0"/>
+                      <a:ext cx="6667500" cy="2535555"/>
+                    </a:xfrm>
+                    <a:prstGeom prst="rect">
+                      <a:avLst/>
+                    </a:prstGeom>
+                  </pic:spPr>
+                </pic:pic>
+              </a:graphicData>
+            </a:graphic>
+            <wp14:sizeRelH relativeFrom="page">
+              <wp14:pctWidth>0</wp14:pctWidth>
+            </wp14:sizeRelH>
+            <wp14:sizeRelV relativeFrom="page">
+              <wp14:pctHeight>0</wp14:pctHeight>
+            </wp14:sizeRelV>
+          </wp:anchor>
+        </w:drawing>
+      </w:r>
+      <w:r>
         <w:t>May be included as separate pdf</w:t>
+      </w:r>
+    </w:p>
+    <w:p>
+      <w:r>
+        <w:rPr>
+          <w:noProof/>
+        </w:rPr>
+        <w:t xml:space="preserve">   </w:t>
+      </w:r>
+    </w:p>
+    <w:p>
+      <w:r>
+        <w:lastRenderedPageBreak/>
+        <w:drawing>
+          <wp:inline distT="0" distB="0" distL="0" distR="0" wp14:anchorId="5EF85527" wp14:editId="7473A41D">
+            <wp:extent cx="6815192" cy="4975860"/>
+            <wp:effectExtent l="5080" t="0" r="0" b="0"/>
+            <wp:docPr id="1833350490" name="Picture 1" descr="A diagram of a flowchart&#10;&#10;Description automatically generated"/>
+            <wp:cNvGraphicFramePr>
+              <a:graphicFrameLocks xmlns:a="http://schemas.openxmlformats.org/drawingml/2006/main" noChangeAspect="1"/>
+            </wp:cNvGraphicFramePr>
+            <a:graphic xmlns:a="http://schemas.openxmlformats.org/drawingml/2006/main">
+              <a:graphicData uri="http://schemas.openxmlformats.org/drawingml/2006/picture">
+                <pic:pic xmlns:pic="http://schemas.openxmlformats.org/drawingml/2006/picture">
+                  <pic:nvPicPr>
+                    <pic:cNvPr id="1833350490" name="Picture 1" descr="A diagram of a flowchart&#10;&#10;Description automatically generated"/>
+                    <pic:cNvPicPr/>
+                  </pic:nvPicPr>
+                  <pic:blipFill>
+                    <a:blip r:embed="rId7"/>
+                    <a:stretch>
+                      <a:fillRect/>
+                    </a:stretch>
+                  </pic:blipFill>
+                  <pic:spPr>
+                    <a:xfrm rot="5400000">
+                      <a:off x="0" y="0"/>
+                      <a:ext cx="6818448" cy="4978237"/>
+                    </a:xfrm>
+                    <a:prstGeom prst="rect">
+                      <a:avLst/>
+                    </a:prstGeom>
+                  </pic:spPr>
+                </pic:pic>
+              </a:graphicData>
+            </a:graphic>
+          </wp:inline>
+        </w:drawing>
+      </w:r>
+    </w:p>
+    <w:p>
+      <w:pPr>
+        <w:rPr>
+          <w:noProof/>
+        </w:rPr>
+      </w:pPr>
+      <w:r>
+        <w:lastRenderedPageBreak/>
+        <w:drawing>
+          <wp:inline distT="0" distB="0" distL="0" distR="0" wp14:anchorId="6CC34719" wp14:editId="5C08F372">
+            <wp:extent cx="8391452" cy="4547150"/>
+            <wp:effectExtent l="0" t="1905" r="8255" b="8255"/>
+            <wp:docPr id="749068986" name="Picture 1" descr="A diagram of a flowchart&#10;&#10;Description automatically generated"/>
+            <wp:cNvGraphicFramePr>
+              <a:graphicFrameLocks xmlns:a="http://schemas.openxmlformats.org/drawingml/2006/main" noChangeAspect="1"/>
+            </wp:cNvGraphicFramePr>
+            <a:graphic xmlns:a="http://schemas.openxmlformats.org/drawingml/2006/main">
+              <a:graphicData uri="http://schemas.openxmlformats.org/drawingml/2006/picture">
+                <pic:pic xmlns:pic="http://schemas.openxmlformats.org/drawingml/2006/picture">
+                  <pic:nvPicPr>
+                    <pic:cNvPr id="749068986" name="Picture 1" descr="A diagram of a flowchart&#10;&#10;Description automatically generated"/>
+                    <pic:cNvPicPr/>
+                  </pic:nvPicPr>
+                  <pic:blipFill>
+                    <a:blip r:embed="rId8"/>
+                    <a:stretch>
+                      <a:fillRect/>
+                    </a:stretch>
+                  </pic:blipFill>
+                  <pic:spPr>
+                    <a:xfrm rot="5400000">
+                      <a:off x="0" y="0"/>
+                      <a:ext cx="8400872" cy="4552255"/>
+                    </a:xfrm>
+                    <a:prstGeom prst="rect">
+                      <a:avLst/>
+                    </a:prstGeom>
+                  </pic:spPr>
+                </pic:pic>
+              </a:graphicData>
+            </a:graphic>
+          </wp:inline>
+        </w:drawing>
+      </w:r>
+      <w:r>
+        <w:rPr>
+          <w:noProof/>
+        </w:rPr>
+        <w:t xml:space="preserve"> </w:t>
+      </w:r>
+      <w:r>
+        <w:rPr>
+          <w:noProof/>
+        </w:rPr>
+        <w:lastRenderedPageBreak/>
+        <w:drawing>
+          <wp:inline distT="0" distB="0" distL="0" distR="0" wp14:anchorId="372041D9" wp14:editId="1376B428">
+            <wp:extent cx="8550481" cy="3854632"/>
+            <wp:effectExtent l="4763" t="0" r="7937" b="7938"/>
+            <wp:docPr id="1697436204" name="Picture 1" descr="A diagram of a flowchart&#10;&#10;Description automatically generated"/>
+            <wp:cNvGraphicFramePr>
+              <a:graphicFrameLocks xmlns:a="http://schemas.openxmlformats.org/drawingml/2006/main" noChangeAspect="1"/>
+            </wp:cNvGraphicFramePr>
+            <a:graphic xmlns:a="http://schemas.openxmlformats.org/drawingml/2006/main">
+              <a:graphicData uri="http://schemas.openxmlformats.org/drawingml/2006/picture">
+                <pic:pic xmlns:pic="http://schemas.openxmlformats.org/drawingml/2006/picture">
+                  <pic:nvPicPr>
+                    <pic:cNvPr id="1697436204" name="Picture 1" descr="A diagram of a flowchart&#10;&#10;Description automatically generated"/>
+                    <pic:cNvPicPr/>
+                  </pic:nvPicPr>
+                  <pic:blipFill>
+                    <a:blip r:embed="rId9"/>
+                    <a:stretch>
+                      <a:fillRect/>
+                    </a:stretch>
+                  </pic:blipFill>
+                  <pic:spPr>
+                    <a:xfrm rot="5400000">
+                      <a:off x="0" y="0"/>
+                      <a:ext cx="8554616" cy="3856496"/>
+                    </a:xfrm>
+                    <a:prstGeom prst="rect">
+                      <a:avLst/>
+                    </a:prstGeom>
+                  </pic:spPr>
+                </pic:pic>
+              </a:graphicData>
+            </a:graphic>
+          </wp:inline>
+        </w:drawing>
+      </w:r>
+    </w:p>
+    <w:p>
+      <w:pPr>
+        <w:rPr>
+          <w:noProof/>
+        </w:rPr>
+      </w:pPr>
+    </w:p>
+    <w:p>
+      <w:pPr>
+        <w:rPr>
+          <w:noProof/>
+        </w:rPr>
+      </w:pPr>
+    </w:p>
+    <w:p>
+      <w:pPr>
+        <w:rPr>
+          <w:noProof/>
+        </w:rPr>
+      </w:pPr>
+    </w:p>
+    <w:p>
+      <w:pPr>
+        <w:rPr>
+          <w:noProof/>
+        </w:rPr>
+      </w:pPr>
+    </w:p>
+    <w:p>
+      <w:pPr>
+        <w:rPr>
+          <w:noProof/>
+        </w:rPr>
+      </w:pPr>
+      <w:r>
+        <w:lastRenderedPageBreak/>
+        <w:drawing>
+          <wp:anchor distT="0" distB="0" distL="114300" distR="114300" simplePos="0" relativeHeight="251661312" behindDoc="1" locked="0" layoutInCell="1" allowOverlap="1" wp14:anchorId="6519CA29" wp14:editId="39345556">
+            <wp:simplePos x="0" y="0"/>
+            <wp:positionH relativeFrom="margin">
+              <wp:align>left</wp:align>
+            </wp:positionH>
+            <wp:positionV relativeFrom="paragraph">
+              <wp:posOffset>462280</wp:posOffset>
+            </wp:positionV>
+            <wp:extent cx="3501390" cy="2576830"/>
+            <wp:effectExtent l="5080" t="0" r="8890" b="8890"/>
+            <wp:wrapTight wrapText="bothSides">
+              <wp:wrapPolygon edited="0">
+                <wp:start x="31" y="21643"/>
+                <wp:lineTo x="21537" y="21643"/>
+                <wp:lineTo x="21537" y="85"/>
+                <wp:lineTo x="31" y="85"/>
+                <wp:lineTo x="31" y="21643"/>
+              </wp:wrapPolygon>
+            </wp:wrapTight>
+            <wp:docPr id="1475353407" name="Picture 1" descr="A diagram of a process&#10;&#10;Description automatically generated"/>
+            <wp:cNvGraphicFramePr>
+              <a:graphicFrameLocks xmlns:a="http://schemas.openxmlformats.org/drawingml/2006/main" noChangeAspect="1"/>
+            </wp:cNvGraphicFramePr>
+            <a:graphic xmlns:a="http://schemas.openxmlformats.org/drawingml/2006/main">
+              <a:graphicData uri="http://schemas.openxmlformats.org/drawingml/2006/picture">
+                <pic:pic xmlns:pic="http://schemas.openxmlformats.org/drawingml/2006/picture">
+                  <pic:nvPicPr>
+                    <pic:cNvPr id="1475353407" name="Picture 1" descr="A diagram of a process&#10;&#10;Description automatically generated"/>
+                    <pic:cNvPicPr/>
+                  </pic:nvPicPr>
+                  <pic:blipFill>
+                    <a:blip r:embed="rId10">
+                      <a:extLst>
+                        <a:ext uri="{28A0092B-C50C-407E-A947-70E740481C1C}">
+                          <a14:useLocalDpi xmlns:a14="http://schemas.microsoft.com/office/drawing/2010/main" val="0"/>
+                        </a:ext>
+                      </a:extLst>
+                    </a:blip>
+                    <a:stretch>
+                      <a:fillRect/>
+                    </a:stretch>
+                  </pic:blipFill>
+                  <pic:spPr>
+                    <a:xfrm rot="5400000">
+                      <a:off x="0" y="0"/>
+                      <a:ext cx="3501390" cy="2576830"/>
+                    </a:xfrm>
+                    <a:prstGeom prst="rect">
+                      <a:avLst/>
+                    </a:prstGeom>
+                  </pic:spPr>
+                </pic:pic>
+              </a:graphicData>
+            </a:graphic>
+            <wp14:sizeRelH relativeFrom="page">
+              <wp14:pctWidth>0</wp14:pctWidth>
+            </wp14:sizeRelH>
+            <wp14:sizeRelV relativeFrom="page">
+              <wp14:pctHeight>0</wp14:pctHeight>
+            </wp14:sizeRelV>
+          </wp:anchor>
+        </w:drawing>
+      </w:r>
+    </w:p>
+    <w:p/>
+    <w:p/>
+    <w:p/>
+    <w:p/>
+    <w:p/>
+    <w:p/>
+    <w:p/>
+    <w:p/>
+    <w:p/>
+    <w:p/>
+    <w:p/>
+    <w:p/>
+    <w:p/>
+    <w:p/>
+    <w:p>
+      <w:pPr>
+        <w:pStyle w:val="Heading1"/>
+      </w:pPr>
+      <w:r>
+        <w:t>Appendix</w:t>
+      </w:r>
+    </w:p>
+    <w:p>
+      <w:r>
+        <w:rPr>
+          <w:noProof/>
+        </w:rPr>
+        <mc:AlternateContent>
+          <mc:Choice Requires="wps">
+            <w:drawing>
+              <wp:anchor distT="0" distB="0" distL="114300" distR="114300" simplePos="0" relativeHeight="251665408" behindDoc="0" locked="0" layoutInCell="1" allowOverlap="1" wp14:anchorId="5B5CA94F" wp14:editId="0CB24790">
+                <wp:simplePos x="0" y="0"/>
+                <wp:positionH relativeFrom="column">
+                  <wp:posOffset>0</wp:posOffset>
+                </wp:positionH>
+                <wp:positionV relativeFrom="paragraph">
+                  <wp:posOffset>2136775</wp:posOffset>
+                </wp:positionV>
+                <wp:extent cx="2905125" cy="635"/>
+                <wp:effectExtent l="0" t="0" r="0" b="0"/>
+                <wp:wrapTopAndBottom/>
+                <wp:docPr id="601947795" name="Text Box 1"/>
+                <wp:cNvGraphicFramePr/>
+                <a:graphic xmlns:a="http://schemas.openxmlformats.org/drawingml/2006/main">
+                  <a:graphicData uri="http://schemas.microsoft.com/office/word/2010/wordprocessingShape">
+                    <wps:wsp>
+                      <wps:cNvSpPr txBox="1"/>
+                      <wps:spPr>
+                        <a:xfrm>
+                          <a:off x="0" y="0"/>
+                          <a:ext cx="2905125" cy="635"/>
+                        </a:xfrm>
+                        <a:prstGeom prst="rect">
+                          <a:avLst/>
+                        </a:prstGeom>
+                        <a:solidFill>
+                          <a:prstClr val="white"/>
+                        </a:solidFill>
+                        <a:ln>
+                          <a:noFill/>
+                        </a:ln>
+                      </wps:spPr>
+                      <wps:txbx>
+                        <w:txbxContent>
+                          <w:p>
+                            <w:pPr>
+                              <w:pStyle w:val="Caption"/>
+                              <w:rPr>
+                                <w:noProof/>
+                              </w:rPr>
+                            </w:pPr>
+                            <w:r>
+                              <w:t xml:space="preserve">Figure </w:t>
+                            </w:r>
+                            <w:r>
+                              <w:fldChar w:fldCharType="begin"/>
+                            </w:r>
+                            <w:r>
+                              <w:instrText xml:space="preserve"> SEQ Figure \* ARABIC </w:instrText>
+                            </w:r>
+                            <w:r>
+                              <w:fldChar w:fldCharType="separate"/>
+                            </w:r>
+                            <w:r>
+                              <w:rPr>
+                                <w:noProof/>
+                              </w:rPr>
+                              <w:t>1</w:t>
+                            </w:r>
+                            <w:r>
+                              <w:fldChar w:fldCharType="end"/>
+                            </w:r>
+                            <w:r>
+                              <w:t xml:space="preserve"> – Expected output on emulator</w:t>
+                            </w:r>
+                          </w:p>
+                        </w:txbxContent>
+                      </wps:txbx>
+                      <wps:bodyPr rot="0" spcFirstLastPara="0" vertOverflow="overflow" horzOverflow="overflow" vert="horz" wrap="square" lIns="0" tIns="0" rIns="0" bIns="0" numCol="1" spcCol="0" rtlCol="0" fromWordArt="0" anchor="t" anchorCtr="0" forceAA="0" compatLnSpc="1">
+                        <a:prstTxWarp prst="textNoShape">
+                          <a:avLst/>
+                        </a:prstTxWarp>
+                        <a:spAutoFit/>
+                      </wps:bodyPr>
+                    </wps:wsp>
+                  </a:graphicData>
+                </a:graphic>
+              </wp:anchor>
+            </w:drawing>
+          </mc:Choice>
+          <mc:Fallback>
+            <w:pict>
+              <v:shapetype w14:anchorId="5B5CA94F" id="_x0000_t202" coordsize="21600,21600" o:spt="202" path="m,l,21600r21600,l21600,xe">
+                <v:stroke joinstyle="miter"/>
+                <v:path gradientshapeok="t" o:connecttype="rect"/>
+              </v:shapetype>
+              <v:shape id="Text Box 1" o:spid="_x0000_s1026" type="#_x0000_t202" style="position:absolute;margin-left:0;margin-top:168.25pt;width:228.75pt;height:.05pt;z-index:251665408;visibility:visible;mso-wrap-style:square;mso-wrap-distance-left:9pt;mso-wrap-distance-top:0;mso-wrap-distance-right:9pt;mso-wrap-distance-bottom:0;mso-position-horizontal:absolute;mso-position-horizontal-relative:text;mso-position-vertical:absolute;mso-position-vertical-relative:text;v-text-anchor:top" o:gfxdata="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" stroked="f">
+                <v:textbox style="mso-fit-shape-to-text:t" inset="0,0,0,0">
+                  <w:txbxContent>
+                    <w:p>
+                      <w:pPr>
+                        <w:pStyle w:val="Caption"/>
+                        <w:rPr>
+                          <w:noProof/>
+                        </w:rPr>
+                      </w:pPr>
+                      <w:r>
+                        <w:t xml:space="preserve">Figure </w:t>
+                      </w:r>
+                      <w:r>
+                        <w:fldChar w:fldCharType="begin"/>
+                      </w:r>
+                      <w:r>
+                        <w:instrText xml:space="preserve"> SEQ Figure \* ARABIC </w:instrText>
+                      </w:r>
+                      <w:r>
+                        <w:fldChar w:fldCharType="separate"/>
+                      </w:r>
+                      <w:r>
+                        <w:rPr>
+                          <w:noProof/>
+                        </w:rPr>
+                        <w:t>1</w:t>
+                      </w:r>
+                      <w:r>
+                        <w:fldChar w:fldCharType="end"/>
+                      </w:r>
+                      <w:r>
+                        <w:t xml:space="preserve"> – Expected output on emulator</w:t>
+                      </w:r>
+                    </w:p>
+                  </w:txbxContent>
+                </v:textbox>
+                <w10:wrap type="topAndBottom"/>
+              </v:shape>
+            </w:pict>
+          </mc:Fallback>
+        </mc:AlternateContent>
+      </w:r>
+      <w:r>
+        <w:rPr>
+          <w:noProof/>
+        </w:rPr>
+        <w:drawing>
+          <wp:anchor distT="0" distB="0" distL="114300" distR="114300" simplePos="0" relativeHeight="251663360" behindDoc="0" locked="0" layoutInCell="1" allowOverlap="1" wp14:anchorId="411481D1" wp14:editId="629E0F97">
+            <wp:simplePos x="0" y="0"/>
+            <wp:positionH relativeFrom="margin">
+              <wp:posOffset>0</wp:posOffset>
+            </wp:positionH>
+            <wp:positionV relativeFrom="page">
+              <wp:posOffset>5053965</wp:posOffset>
+            </wp:positionV>
+            <wp:extent cx="2905125" cy="1807845"/>
+            <wp:effectExtent l="0" t="0" r="0" b="0"/>
+            <wp:wrapTopAndBottom/>
+            <wp:docPr id="1266297741" name="Picture 2" descr="A white paper with blue writing&#10;&#10;Description automatically generated"/>
+            <wp:cNvGraphicFramePr>
+              <a:graphicFrameLocks xmlns:a="http://schemas.openxmlformats.org/drawingml/2006/main" noChangeAspect="1"/>
+            </wp:cNvGraphicFramePr>
+            <a:graphic xmlns:a="http://schemas.openxmlformats.org/drawingml/2006/main">
+              <a:graphicData uri="http://schemas.openxmlformats.org/drawingml/2006/picture">
+                <pic:pic xmlns:pic="http://schemas.openxmlformats.org/drawingml/2006/picture">
+                  <pic:nvPicPr>
+                    <pic:cNvPr id="1266297741" name="Picture 2" descr="A white paper with blue writing&#10;&#10;Description automatically generated"/>
+                    <pic:cNvPicPr>
+                      <a:picLocks noChangeAspect="1" noChangeArrowheads="1"/>
+                    </pic:cNvPicPr>
+                  </pic:nvPicPr>
+                  <pic:blipFill>
+                    <a:blip r:embed="rId11" cstate="print">
+                      <a:extLst>
+                        <a:ext uri="{28A0092B-C50C-407E-A947-70E740481C1C}">
+                          <a14:useLocalDpi xmlns:a14="http://schemas.microsoft.com/office/drawing/2010/main" val="0"/>
+                        </a:ext>
+                      </a:extLst>
+                    </a:blip>
+                    <a:srcRect/>
+                    <a:stretch>
+                      <a:fillRect/>
+                    </a:stretch>
+                  </pic:blipFill>
+                  <pic:spPr bwMode="auto">
+                    <a:xfrm>
+                      <a:off x="0" y="0"/>
+                      <a:ext cx="2905125" cy="1807845"/>
+                    </a:xfrm>
+                    <a:prstGeom prst="rect">
+                      <a:avLst/>
+                    </a:prstGeom>
+                    <a:noFill/>
+                  </pic:spPr>
+                </pic:pic>
+              </a:graphicData>
+            </a:graphic>
+            <wp14:sizeRelH relativeFrom="margin">
+              <wp14:pctWidth>0</wp14:pctWidth>
+            </wp14:sizeRelH>
+            <wp14:sizeRelV relativeFrom="margin">
+              <wp14:pctHeight>0</wp14:pctHeight>
+            </wp14:sizeRelV>
+          </wp:anchor>
+        </w:drawing>
       </w:r>
     </w:p>
     <w:sectPr>
@@ -2856,7 +4488,6 @@
     <w:basedOn w:val="Normal"/>
     <w:next w:val="Normal"/>
     <w:uiPriority w:val="35"/>
-    <w:semiHidden/>
     <w:unhideWhenUsed/>
     <w:qFormat/>
     <w:rsid w:val="003C2EA4"/>

</xml_diff>

<commit_message>
Minor change to draft
</commit_message>
<xml_diff>
--- a/SystemManual24-25_EM_20415081.docx
+++ b/SystemManual24-25_EM_20415081.docx
@@ -59,27 +59,13 @@
         <w:rPr>
           <w:szCs w:val="22"/>
         </w:rPr>
-        <w:t xml:space="preserve">text </w:t>
-      </w:r>
-      <w:proofErr w:type="gramStart"/>
-      <w:r>
-        <w:rPr>
-          <w:szCs w:val="22"/>
-        </w:rPr>
-        <w:t xml:space="preserve">file </w:t>
-      </w:r>
-      <w:r>
-        <w:rPr>
-          <w:szCs w:val="22"/>
-        </w:rPr>
-        <w:t>, and</w:t>
-      </w:r>
-      <w:proofErr w:type="gramEnd"/>
-      <w:r>
-        <w:rPr>
-          <w:szCs w:val="22"/>
-        </w:rPr>
-        <w:t xml:space="preserve"> generates G-Code commands to control the robotic arm via an Arduino using a virtual RS232 serial port. </w:t>
+        <w:t xml:space="preserve">text file </w:t>
+      </w:r>
+      <w:r>
+        <w:rPr>
+          <w:szCs w:val="22"/>
+        </w:rPr>
+        <w:t xml:space="preserve">, and generates G-Code commands to control the robotic arm via an Arduino using a virtual RS232 serial port. </w:t>
       </w:r>
     </w:p>
     <w:p>
@@ -112,21 +98,7 @@
         <w:rPr>
           <w:szCs w:val="22"/>
         </w:rPr>
-        <w:t xml:space="preserve">. This structure holds the ASCII codes, the number of strokes required to draw each character and the corresponding stroke data. Within the main function the names of text and font file are </w:t>
-      </w:r>
-      <w:proofErr w:type="gramStart"/>
-      <w:r>
-        <w:rPr>
-          <w:szCs w:val="22"/>
-        </w:rPr>
-        <w:t>defined, and</w:t>
-      </w:r>
-      <w:proofErr w:type="gramEnd"/>
-      <w:r>
-        <w:rPr>
-          <w:szCs w:val="22"/>
-        </w:rPr>
-        <w:t xml:space="preserve"> can be altered if the need arises. </w:t>
+        <w:t xml:space="preserve">. This structure holds the ASCII codes, the number of strokes required to draw each character and the corresponding stroke data. Within the main function the names of text and font file are defined, and can be altered if the need arises. </w:t>
       </w:r>
       <w:r>
         <w:rPr>
@@ -193,21 +165,7 @@
         <w:rPr>
           <w:szCs w:val="22"/>
         </w:rPr>
-        <w:t xml:space="preserve"> The robot is woken </w:t>
-      </w:r>
-      <w:proofErr w:type="gramStart"/>
-      <w:r>
-        <w:rPr>
-          <w:szCs w:val="22"/>
-        </w:rPr>
-        <w:t>up, and</w:t>
-      </w:r>
-      <w:proofErr w:type="gramEnd"/>
-      <w:r>
-        <w:rPr>
-          <w:szCs w:val="22"/>
-        </w:rPr>
-        <w:t xml:space="preserve"> made ready to draw.</w:t>
+        <w:t xml:space="preserve"> The robot is woken up, and made ready to draw.</w:t>
       </w:r>
     </w:p>
     <w:p>
@@ -246,27 +204,13 @@
         <w:rPr>
           <w:szCs w:val="22"/>
         </w:rPr>
-        <w:t xml:space="preserve">. It first checks the text file opened </w:t>
-      </w:r>
-      <w:proofErr w:type="gramStart"/>
-      <w:r>
-        <w:rPr>
-          <w:szCs w:val="22"/>
-        </w:rPr>
-        <w:t>correctly</w:t>
-      </w:r>
-      <w:r>
-        <w:rPr>
-          <w:szCs w:val="22"/>
-        </w:rPr>
-        <w:t>, and</w:t>
-      </w:r>
-      <w:proofErr w:type="gramEnd"/>
-      <w:r>
-        <w:rPr>
-          <w:szCs w:val="22"/>
-        </w:rPr>
-        <w:t xml:space="preserve"> returns a NULL value if not. It iterates through the words within the text file, processing the letters within each one before outputting the G-code commands to the terminal</w:t>
+        <w:t>. It first checks the text file opened correctly</w:t>
+      </w:r>
+      <w:r>
+        <w:rPr>
+          <w:szCs w:val="22"/>
+        </w:rPr>
+        <w:t>, and returns a NULL value if not. It iterates through the words within the text file, processing the letters within each one before outputting the G-code commands to the terminal</w:t>
       </w:r>
       <w:r>
         <w:rPr>
@@ -328,21 +272,7 @@
         <w:rPr>
           <w:szCs w:val="22"/>
         </w:rPr>
-        <w:t xml:space="preserve">It should be noted that for the purposes of this submission the code is set up for the emulator, in order to test on the </w:t>
-      </w:r>
-      <w:proofErr w:type="gramStart"/>
-      <w:r>
-        <w:rPr>
-          <w:szCs w:val="22"/>
-        </w:rPr>
-        <w:t>robot</w:t>
-      </w:r>
-      <w:proofErr w:type="gramEnd"/>
-      <w:r>
-        <w:rPr>
-          <w:szCs w:val="22"/>
-        </w:rPr>
-        <w:t xml:space="preserve"> the </w:t>
+        <w:t xml:space="preserve">It should be noted that for the purposes of this submission the code is set up for the emulator, in order to test on the robot the </w:t>
       </w:r>
       <w:proofErr w:type="spellStart"/>
       <w:r>
@@ -1115,23 +1045,7 @@
           <w:i/>
           <w:iCs/>
         </w:rPr>
-        <w:t xml:space="preserve">Returns user inputted height as a double value if valid input. Requests </w:t>
-      </w:r>
-      <w:proofErr w:type="gramStart"/>
-      <w:r>
-        <w:rPr>
-          <w:i/>
-          <w:iCs/>
-        </w:rPr>
-        <w:t>user</w:t>
-      </w:r>
-      <w:proofErr w:type="gramEnd"/>
-      <w:r>
-        <w:rPr>
-          <w:i/>
-          <w:iCs/>
-        </w:rPr>
-        <w:t xml:space="preserve"> try again if invalid</w:t>
+        <w:t>Returns user inputted height as a double value if valid input. Requests user try again if invalid</w:t>
       </w:r>
     </w:p>
     <w:p>
@@ -1900,23 +1814,7 @@
           <w:i/>
           <w:iCs/>
         </w:rPr>
-        <w:t xml:space="preserve">Processes text file into G-code commands, output to the terminal window. When testing on the robot, some lines must be altered to allow </w:t>
-      </w:r>
-      <w:proofErr w:type="gramStart"/>
-      <w:r>
-        <w:rPr>
-          <w:i/>
-          <w:iCs/>
-        </w:rPr>
-        <w:t>in order to</w:t>
-      </w:r>
-      <w:proofErr w:type="gramEnd"/>
-      <w:r>
-        <w:rPr>
-          <w:i/>
-          <w:iCs/>
-        </w:rPr>
-        <w:t xml:space="preserve"> send correct G code commands to the robot.</w:t>
+        <w:t>Processes text file into G-code commands, output to the terminal window. When testing on the robot, some lines must be altered to allow in order to send correct G code commands to the robot.</w:t>
       </w:r>
     </w:p>
     <w:p>
@@ -2543,13 +2441,8 @@
           </w:tcPr>
           <w:p>
             <w:r>
-              <w:t xml:space="preserve">Invalid input </w:t>
-            </w:r>
-            <w:proofErr w:type="gramStart"/>
-            <w:r>
-              <w:t>non numeric</w:t>
-            </w:r>
-            <w:proofErr w:type="gramEnd"/>
+              <w:t>Invalid input non numeric</w:t>
+            </w:r>
           </w:p>
         </w:tc>
         <w:tc>
@@ -2972,28 +2865,6 @@
       </w:tr>
     </w:tbl>
     <w:p/>
-    <w:p>
-      <w:pPr>
-        <w:rPr>
-          <w:i/>
-          <w:iCs/>
-        </w:rPr>
-      </w:pPr>
-      <w:r>
-        <w:rPr>
-          <w:i/>
-          <w:iCs/>
-        </w:rPr>
-        <w:t>Extend table as required</w:t>
-      </w:r>
-      <w:r>
-        <w:rPr>
-          <w:i/>
-          <w:iCs/>
-        </w:rPr>
-        <w:t>. Note that ‘Function’ includes main()</w:t>
-      </w:r>
-    </w:p>
     <w:p>
       <w:pPr>
         <w:pStyle w:val="Heading1"/>

</xml_diff>